<commit_message>
Finish Part 1 Of Game
</commit_message>
<xml_diff>
--- a/External Game Document.docx
+++ b/External Game Document.docx
@@ -239,7 +239,7 @@
                                             <v:path o:extrusionok="f" gradientshapeok="t" o:connecttype="rect"/>
                                             <o:lock v:ext="edit" aspectratio="t"/>
                                           </v:shapetype>
-                                          <v:shape id="_x0000_i1027" type="#_x0000_t75" style="width:96pt;height:1in">
+                                          <v:shape id="_x0000_i1026" type="#_x0000_t75" style="width:96pt;height:1in">
                                             <v:imagedata r:id="rId12" o:title="cat with beer"/>
                                           </v:shape>
                                         </w:pict>
@@ -292,7 +292,7 @@
                                     <w:szCs w:val="28"/>
                                   </w:rPr>
                                   <w:pict>
-                                    <v:shape id="_x0000_i1027" type="#_x0000_t75" style="width:96pt;height:1in">
+                                    <v:shape id="_x0000_i1026" type="#_x0000_t75" style="width:96pt;height:1in">
                                       <v:imagedata r:id="rId12" o:title="cat with beer"/>
                                     </v:shape>
                                   </w:pict>
@@ -1313,6 +1313,8 @@
           <w:szCs w:val="24"/>
         </w:rPr>
       </w:pPr>
+      <w:bookmarkStart w:id="0" w:name="_GoBack"/>
+      <w:bookmarkEnd w:id="0"/>
     </w:p>
     <w:p>
       <w:pPr>
@@ -1339,12 +1341,99 @@
     </w:p>
     <w:p>
       <w:pPr>
-        <w:rPr>
-          <w:b/>
-          <w:sz w:val="24"/>
-          <w:szCs w:val="24"/>
-        </w:rPr>
-      </w:pPr>
+        <w:pStyle w:val="ListParagraph"/>
+        <w:rPr>
+          <w:sz w:val="24"/>
+          <w:szCs w:val="24"/>
+        </w:rPr>
+      </w:pPr>
+      <w:r>
+        <w:rPr>
+          <w:sz w:val="24"/>
+          <w:szCs w:val="24"/>
+        </w:rPr>
+        <w:t>BatteryController</w:t>
+      </w:r>
+    </w:p>
+    <w:p>
+      <w:pPr>
+        <w:pStyle w:val="ListParagraph"/>
+        <w:rPr>
+          <w:sz w:val="24"/>
+          <w:szCs w:val="24"/>
+        </w:rPr>
+      </w:pPr>
+      <w:r>
+        <w:rPr>
+          <w:sz w:val="24"/>
+          <w:szCs w:val="24"/>
+        </w:rPr>
+        <w:t>Clock_Controller</w:t>
+      </w:r>
+    </w:p>
+    <w:p>
+      <w:pPr>
+        <w:pStyle w:val="ListParagraph"/>
+        <w:rPr>
+          <w:sz w:val="24"/>
+          <w:szCs w:val="24"/>
+        </w:rPr>
+      </w:pPr>
+      <w:r>
+        <w:rPr>
+          <w:sz w:val="24"/>
+          <w:szCs w:val="24"/>
+        </w:rPr>
+        <w:t>GameController</w:t>
+      </w:r>
+    </w:p>
+    <w:p>
+      <w:pPr>
+        <w:pStyle w:val="ListParagraph"/>
+        <w:rPr>
+          <w:sz w:val="24"/>
+          <w:szCs w:val="24"/>
+        </w:rPr>
+      </w:pPr>
+      <w:r>
+        <w:rPr>
+          <w:sz w:val="24"/>
+          <w:szCs w:val="24"/>
+        </w:rPr>
+        <w:t>MainMenuScript</w:t>
+      </w:r>
+    </w:p>
+    <w:p>
+      <w:pPr>
+        <w:pStyle w:val="ListParagraph"/>
+        <w:rPr>
+          <w:sz w:val="24"/>
+          <w:szCs w:val="24"/>
+        </w:rPr>
+      </w:pPr>
+      <w:r>
+        <w:rPr>
+          <w:sz w:val="24"/>
+          <w:szCs w:val="24"/>
+        </w:rPr>
+        <w:t>Player_Won_Controller</w:t>
+      </w:r>
+    </w:p>
+    <w:p>
+      <w:pPr>
+        <w:pStyle w:val="ListParagraph"/>
+        <w:rPr>
+          <w:sz w:val="24"/>
+          <w:szCs w:val="24"/>
+        </w:rPr>
+      </w:pPr>
+      <w:r>
+        <w:rPr>
+          <w:sz w:val="24"/>
+          <w:szCs w:val="24"/>
+        </w:rPr>
+        <w:t>And Some Edits to the FirstPersonController</w:t>
+      </w:r>
     </w:p>
     <w:p>
       <w:pPr>
@@ -1383,37 +1472,6 @@
         </w:rPr>
         <w:t>Time it takes to finish the maze.</w:t>
       </w:r>
-    </w:p>
-    <w:p>
-      <w:pPr>
-        <w:pStyle w:val="ListParagraph"/>
-        <w:numPr>
-          <w:ilvl w:val="0"/>
-          <w:numId w:val="1"/>
-        </w:numPr>
-        <w:rPr>
-          <w:b/>
-          <w:sz w:val="24"/>
-          <w:szCs w:val="24"/>
-        </w:rPr>
-      </w:pPr>
-      <w:r>
-        <w:rPr>
-          <w:b/>
-          <w:sz w:val="24"/>
-          <w:szCs w:val="24"/>
-        </w:rPr>
-        <w:t>Bonuses</w:t>
-      </w:r>
-    </w:p>
-    <w:p>
-      <w:pPr>
-        <w:rPr>
-          <w:b/>
-          <w:sz w:val="24"/>
-          <w:szCs w:val="24"/>
-        </w:rPr>
-      </w:pPr>
     </w:p>
     <w:p>
       <w:pPr>
@@ -1451,145 +1509,76 @@
         <w:pStyle w:val="ListParagraph"/>
         <w:spacing w:after="0"/>
         <w:rPr>
-          <w:b/>
-          <w:sz w:val="24"/>
-          <w:szCs w:val="24"/>
-        </w:rPr>
-      </w:pPr>
-      <w:r>
-        <w:rPr>
           <w:i/>
           <w:sz w:val="24"/>
           <w:szCs w:val="24"/>
         </w:rPr>
-        <w:t>(Include an index of all your sound clips)</w:t>
-      </w:r>
-    </w:p>
-    <w:p>
-      <w:pPr>
-        <w:rPr>
-          <w:b/>
-          <w:sz w:val="24"/>
-          <w:szCs w:val="24"/>
-        </w:rPr>
-      </w:pPr>
-    </w:p>
-    <w:p>
-      <w:pPr>
-        <w:pStyle w:val="ListParagraph"/>
-        <w:numPr>
-          <w:ilvl w:val="0"/>
-          <w:numId w:val="1"/>
-        </w:numPr>
-        <w:rPr>
-          <w:b/>
-          <w:sz w:val="24"/>
-          <w:szCs w:val="24"/>
-        </w:rPr>
-      </w:pPr>
-      <w:r>
-        <w:rPr>
-          <w:b/>
-          <w:sz w:val="24"/>
-          <w:szCs w:val="24"/>
-        </w:rPr>
-        <w:t xml:space="preserve">Art </w:t>
-      </w:r>
-      <w:r>
-        <w:rPr>
-          <w:b/>
-          <w:sz w:val="24"/>
-          <w:szCs w:val="24"/>
-        </w:rPr>
-        <w:t xml:space="preserve">/ Multimedia </w:t>
-      </w:r>
-      <w:r>
-        <w:rPr>
-          <w:b/>
-          <w:sz w:val="24"/>
-          <w:szCs w:val="24"/>
-        </w:rPr>
-        <w:t>Index</w:t>
-      </w:r>
-    </w:p>
-    <w:p>
-      <w:pPr>
-        <w:pStyle w:val="ListParagraph"/>
+      </w:pPr>
+      <w:r>
         <w:rPr>
           <w:i/>
           <w:sz w:val="24"/>
           <w:szCs w:val="24"/>
         </w:rPr>
-      </w:pPr>
-      <w:r>
+        <w:t>Evil_laugh</w:t>
+      </w:r>
+    </w:p>
+    <w:p>
+      <w:pPr>
+        <w:pStyle w:val="ListParagraph"/>
+        <w:spacing w:after="0"/>
         <w:rPr>
           <w:i/>
           <w:sz w:val="24"/>
           <w:szCs w:val="24"/>
         </w:rPr>
-        <w:t>(Include an index of all your graphic and video assets here)</w:t>
-      </w:r>
-    </w:p>
-    <w:p>
-      <w:pPr>
-        <w:pStyle w:val="ListParagraph"/>
-        <w:rPr>
-          <w:b/>
-          <w:sz w:val="24"/>
-          <w:szCs w:val="24"/>
-        </w:rPr>
-      </w:pPr>
-    </w:p>
-    <w:p>
-      <w:pPr>
-        <w:rPr>
-          <w:b/>
-          <w:sz w:val="24"/>
-          <w:szCs w:val="24"/>
-        </w:rPr>
-      </w:pPr>
-    </w:p>
-    <w:p>
-      <w:pPr>
-        <w:pStyle w:val="ListParagraph"/>
-        <w:numPr>
-          <w:ilvl w:val="0"/>
-          <w:numId w:val="1"/>
-        </w:numPr>
-        <w:rPr>
-          <w:b/>
-          <w:sz w:val="24"/>
-          <w:szCs w:val="24"/>
-        </w:rPr>
-      </w:pPr>
-      <w:r>
-        <w:rPr>
-          <w:b/>
-          <w:sz w:val="24"/>
-          <w:szCs w:val="24"/>
-        </w:rPr>
-        <w:t>Design Notes</w:t>
-      </w:r>
-    </w:p>
-    <w:p>
-      <w:pPr>
-        <w:pStyle w:val="ListParagraph"/>
+      </w:pPr>
+      <w:r>
         <w:rPr>
           <w:i/>
           <w:sz w:val="24"/>
           <w:szCs w:val="24"/>
         </w:rPr>
-      </w:pPr>
-      <w:r>
+        <w:t>FlashLightGoesOut</w:t>
+      </w:r>
+    </w:p>
+    <w:p>
+      <w:pPr>
+        <w:pStyle w:val="ListParagraph"/>
+        <w:spacing w:after="0"/>
         <w:rPr>
           <w:i/>
           <w:sz w:val="24"/>
           <w:szCs w:val="24"/>
         </w:rPr>
-        <w:t>(Include additional design notes here)</w:t>
-      </w:r>
-      <w:bookmarkStart w:id="0" w:name="_GoBack"/>
-      <w:bookmarkEnd w:id="0"/>
+      </w:pPr>
+      <w:r>
+        <w:rPr>
+          <w:i/>
+          <w:sz w:val="24"/>
+          <w:szCs w:val="24"/>
+        </w:rPr>
+        <w:t>GamePlaySound</w:t>
+      </w:r>
+    </w:p>
+    <w:p>
+      <w:pPr>
+        <w:pStyle w:val="ListParagraph"/>
+        <w:spacing w:after="0"/>
+        <w:rPr>
+          <w:b/>
+          <w:sz w:val="24"/>
+          <w:szCs w:val="24"/>
+        </w:rPr>
+      </w:pPr>
+      <w:r>
+        <w:rPr>
+          <w:i/>
+          <w:sz w:val="24"/>
+          <w:szCs w:val="24"/>
+        </w:rPr>
+        <w:t>MainMenuSound</w:t>
+      </w:r>
     </w:p>
     <w:sectPr>
       <w:headerReference w:type="even" r:id="rId15"/>
@@ -1689,7 +1678,7 @@
         <w:rFonts w:asciiTheme="majorHAnsi" w:hAnsiTheme="majorHAnsi"/>
         <w:noProof/>
       </w:rPr>
-      <w:t>6</w:t>
+      <w:t>4</w:t>
     </w:r>
     <w:r>
       <w:rPr>
@@ -3011,7 +3000,12 @@
 </file>
 
 <file path=customXml/item2.xml><?xml version="1.0" encoding="utf-8"?>
-<ct:contentTypeSchema xmlns:ct="http://schemas.microsoft.com/office/2006/metadata/contentType" xmlns:ma="http://schemas.microsoft.com/office/2006/metadata/properties/metaAttributes" ct:_="" ma:_="" ma:contentTypeName="TemplateFile" ma:contentTypeID="0x0101006EDDDB5EE6D98C44930B742096920B300400F5B6D36B3EF94B4E9A635CDF2A18F5B8" ma:contentTypeVersion="33" ma:contentTypeDescription="Create a new document." ma:contentTypeScope="" ma:versionID="37d3ec2b48d53e45b233ad8f52fe1b11"/>
+<?mso-contentType ?>
+<FormTemplates xmlns="http://schemas.microsoft.com/sharepoint/v3/contenttype/forms">
+  <Display>DocumentLibraryForm</Display>
+  <Edit>AssetEditForm</Edit>
+  <New>DocumentLibraryForm</New>
+</FormTemplates>
 </file>
 
 <file path=customXml/item3.xml><?xml version="1.0" encoding="utf-8"?>
@@ -3019,12 +3013,7 @@
 </file>
 
 <file path=customXml/item4.xml><?xml version="1.0" encoding="utf-8"?>
-<?mso-contentType ?>
-<FormTemplates xmlns="http://schemas.microsoft.com/sharepoint/v3/contenttype/forms">
-  <Display>DocumentLibraryForm</Display>
-  <Edit>AssetEditForm</Edit>
-  <New>DocumentLibraryForm</New>
-</FormTemplates>
+<ct:contentTypeSchema xmlns:ct="http://schemas.microsoft.com/office/2006/metadata/contentType" xmlns:ma="http://schemas.microsoft.com/office/2006/metadata/properties/metaAttributes" ct:_="" ma:_="" ma:contentTypeName="TemplateFile" ma:contentTypeID="0x0101006EDDDB5EE6D98C44930B742096920B300400F5B6D36B3EF94B4E9A635CDF2A18F5B8" ma:contentTypeVersion="33" ma:contentTypeDescription="Create a new document." ma:contentTypeScope="" ma:versionID="37d3ec2b48d53e45b233ad8f52fe1b11"/>
 </file>
 
 <file path=customXml/item5.xml><?xml version="1.0" encoding="utf-8"?>
@@ -3040,10 +3029,9 @@
 </file>
 
 <file path=customXml/itemProps2.xml><?xml version="1.0" encoding="utf-8"?>
-<ds:datastoreItem xmlns:ds="http://schemas.openxmlformats.org/officeDocument/2006/customXml" ds:itemID="{F9F1F569-4C10-4968-8575-367736BE939A}">
+<ds:datastoreItem xmlns:ds="http://schemas.openxmlformats.org/officeDocument/2006/customXml" ds:itemID="{DF8A6096-AC3C-41A5-9CB9-998E1823050B}">
   <ds:schemaRefs>
-    <ds:schemaRef ds:uri="http://schemas.microsoft.com/office/2006/metadata/contentType"/>
-    <ds:schemaRef ds:uri="http://schemas.microsoft.com/office/2006/metadata/properties/metaAttributes"/>
+    <ds:schemaRef ds:uri="http://schemas.microsoft.com/sharepoint/v3/contenttype/forms"/>
   </ds:schemaRefs>
 </ds:datastoreItem>
 </file>
@@ -3058,15 +3046,16 @@
 </file>
 
 <file path=customXml/itemProps4.xml><?xml version="1.0" encoding="utf-8"?>
-<ds:datastoreItem xmlns:ds="http://schemas.openxmlformats.org/officeDocument/2006/customXml" ds:itemID="{DF8A6096-AC3C-41A5-9CB9-998E1823050B}">
+<ds:datastoreItem xmlns:ds="http://schemas.openxmlformats.org/officeDocument/2006/customXml" ds:itemID="{F9F1F569-4C10-4968-8575-367736BE939A}">
   <ds:schemaRefs>
-    <ds:schemaRef ds:uri="http://schemas.microsoft.com/sharepoint/v3/contenttype/forms"/>
+    <ds:schemaRef ds:uri="http://schemas.microsoft.com/office/2006/metadata/contentType"/>
+    <ds:schemaRef ds:uri="http://schemas.microsoft.com/office/2006/metadata/properties/metaAttributes"/>
   </ds:schemaRefs>
 </ds:datastoreItem>
 </file>
 
 <file path=customXml/itemProps5.xml><?xml version="1.0" encoding="utf-8"?>
-<ds:datastoreItem xmlns:ds="http://schemas.openxmlformats.org/officeDocument/2006/customXml" ds:itemID="{D7A11553-6592-492B-9C3B-8D179F782DDE}">
+<ds:datastoreItem xmlns:ds="http://schemas.openxmlformats.org/officeDocument/2006/customXml" ds:itemID="{9ADF11DB-014A-4F4C-91A0-0DC40712678F}">
   <ds:schemaRefs>
     <ds:schemaRef ds:uri="http://schemas.openxmlformats.org/officeDocument/2006/bibliography"/>
   </ds:schemaRefs>

</xml_diff>